<commit_message>
Update strategie de tests jeu bataille navale.docx
</commit_message>
<xml_diff>
--- a/strategie de tests jeu bataille navale.docx
+++ b/strategie de tests jeu bataille navale.docx
@@ -2,19 +2,7 @@
 <file path=word/document.xml><?xml version="1.0" encoding="utf-8"?>
 <w:document xmlns:wpc="http://schemas.microsoft.com/office/word/2010/wordprocessingCanvas" xmlns:cx="http://schemas.microsoft.com/office/drawing/2014/chartex" xmlns:cx1="http://schemas.microsoft.com/office/drawing/2015/9/8/chartex" xmlns:mc="http://schemas.openxmlformats.org/markup-compatibility/2006" xmlns:o="urn:schemas-microsoft-com:office:office" xmlns:r="http://schemas.openxmlformats.org/officeDocument/2006/relationships" xmlns:m="http://schemas.openxmlformats.org/officeDocument/2006/math" xmlns:v="urn:schemas-microsoft-com:vml" xmlns:wp14="http://schemas.microsoft.com/office/word/2010/wordprocessingDrawing" xmlns:wp="http://schemas.openxmlformats.org/drawingml/2006/wordprocessingDrawing" xmlns:w10="urn:schemas-microsoft-com:office:word" xmlns:w="http://schemas.openxmlformats.org/wordprocessingml/2006/main" xmlns:w14="http://schemas.microsoft.com/office/word/2010/wordml" xmlns:w15="http://schemas.microsoft.com/office/word/2012/wordml" xmlns:w16se="http://schemas.microsoft.com/office/word/2015/wordml/symex" xmlns:wpg="http://schemas.microsoft.com/office/word/2010/wordprocessingGroup" xmlns:wpi="http://schemas.microsoft.com/office/word/2010/wordprocessingInk" xmlns:wne="http://schemas.microsoft.com/office/word/2006/wordml" xmlns:wps="http://schemas.microsoft.com/office/word/2010/wordprocessingShape" mc:Ignorable="w14 w15 w16se wp14">
   <w:body>
-    <w:p>
-      <w:r>
-        <w:t>Pour le développement du jeu bataille navale, le logiciel déjà installé (</w:t>
-      </w:r>
-      <w:proofErr w:type="spellStart"/>
-      <w:r>
-        <w:t>Clion</w:t>
-      </w:r>
-      <w:proofErr w:type="spellEnd"/>
-      <w:r>
-        <w:t>) nous servira à écrire le code, sur ce même poste, je ferai tous les tests nécessaires.</w:t>
-      </w:r>
-    </w:p>
+    <w:p/>
     <w:p/>
     <w:p>
       <w:r>
@@ -55,13 +43,50 @@
         <w:jc w:val="both"/>
       </w:pPr>
       <w:r>
-        <w:t>Après avoir test sur mos poste de travail j’enverrai un zip contenant l’exécutable du code pour faire des tests sur les versions Windows précédentes car les tests sur mon post seront fait que sur Windows 10, après tous les tests l’exécutable sera mis à disposition de tous ceux qui veulent essayer.</w:t>
-      </w:r>
+        <w:t>Après avoir test sur mon</w:t>
+      </w:r>
+      <w:r>
+        <w:t xml:space="preserve"> poste de travail j’enverrai un zip contenant l’exécutable du code</w:t>
+      </w:r>
+      <w:r>
+        <w:t xml:space="preserve"> à Luis</w:t>
+      </w:r>
+      <w:r>
+        <w:t xml:space="preserve"> pour faire des tests sur les versions Windows précédentes</w:t>
+      </w:r>
+      <w:r>
+        <w:t xml:space="preserve"> (Windows 8.1 ; Windows 8 ; </w:t>
+      </w:r>
+      <w:r>
+        <w:t>Windows</w:t>
+      </w:r>
+      <w:r>
+        <w:t xml:space="preserve"> vista ;</w:t>
+      </w:r>
+      <w:r>
+        <w:t xml:space="preserve"> </w:t>
+      </w:r>
+      <w:r>
+        <w:t>Windows</w:t>
+      </w:r>
+      <w:r>
+        <w:t xml:space="preserve"> 7)</w:t>
+      </w:r>
+      <w:r>
+        <w:t xml:space="preserve"> car les tests sur mon post seront fait que sur Windows 10, après tous les tests</w:t>
+      </w:r>
+      <w:r>
+        <w:t>,</w:t>
+      </w:r>
+      <w:r>
+        <w:t xml:space="preserve"> l’exécutable sera mis à disposition de tous ceux qui veulent essayer.</w:t>
+      </w:r>
+    </w:p>
+    <w:p/>
+    <w:p>
       <w:bookmarkStart w:id="0" w:name="_GoBack"/>
       <w:bookmarkEnd w:id="0"/>
     </w:p>
-    <w:p/>
-    <w:p/>
     <w:sectPr>
       <w:pgSz w:w="11906" w:h="16838"/>
       <w:pgMar w:top="1417" w:right="1417" w:bottom="1417" w:left="1417" w:header="708" w:footer="708" w:gutter="0"/>

</xml_diff>